<commit_message>
subo actividades jorge y belen
</commit_message>
<xml_diff>
--- a/Diseño de Interfaces Web/Mi empresa.docx
+++ b/Diseño de Interfaces Web/Mi empresa.docx
@@ -1,6 +1,6 @@
 
 <file path=word/document.xml><?xml version="1.0" encoding="utf-8"?>
-<w:document xmlns:wpc="http://schemas.microsoft.com/office/word/2010/wordprocessingCanvas" xmlns:cx="http://schemas.microsoft.com/office/drawing/2014/chartex" xmlns:cx1="http://schemas.microsoft.com/office/drawing/2015/9/8/chartex" xmlns:cx2="http://schemas.microsoft.com/office/drawing/2015/10/21/chartex" xmlns:cx3="http://schemas.microsoft.com/office/drawing/2016/5/9/chartex" xmlns:cx4="http://schemas.microsoft.com/office/drawing/2016/5/10/chartex" xmlns:cx5="http://schemas.microsoft.com/office/drawing/2016/5/11/chartex" xmlns:cx6="http://schemas.microsoft.com/office/drawing/2016/5/12/chartex" xmlns:cx7="http://schemas.microsoft.com/office/drawing/2016/5/13/chartex" xmlns:cx8="http://schemas.microsoft.com/office/drawing/2016/5/14/chartex" xmlns:mc="http://schemas.openxmlformats.org/markup-compatibility/2006" xmlns:aink="http://schemas.microsoft.com/office/drawing/2016/ink" xmlns:am3d="http://schemas.microsoft.com/office/drawing/2017/model3d" xmlns:o="urn:schemas-microsoft-com:office:office" xmlns:r="http://schemas.openxmlformats.org/officeDocument/2006/relationships" xmlns:m="http://schemas.openxmlformats.org/officeDocument/2006/math" xmlns:v="urn:schemas-microsoft-com:vml" xmlns:wp14="http://schemas.microsoft.com/office/word/2010/wordprocessingDrawing" xmlns:wp="http://schemas.openxmlformats.org/drawingml/2006/wordprocessingDrawing" xmlns:w10="urn:schemas-microsoft-com:office:word" xmlns:w="http://schemas.openxmlformats.org/wordprocessingml/2006/main" xmlns:w14="http://schemas.microsoft.com/office/word/2010/wordml" xmlns:w15="http://schemas.microsoft.com/office/word/2012/wordml" xmlns:w16cid="http://schemas.microsoft.com/office/word/2016/wordml/cid" xmlns:w16se="http://schemas.microsoft.com/office/word/2015/wordml/symex" xmlns:wpg="http://schemas.microsoft.com/office/word/2010/wordprocessingGroup" xmlns:wpi="http://schemas.microsoft.com/office/word/2010/wordprocessingInk" xmlns:wne="http://schemas.microsoft.com/office/word/2006/wordml" xmlns:wps="http://schemas.microsoft.com/office/word/2010/wordprocessingShape" mc:Ignorable="w14 w15 w16se w16cid wp14">
+<w:document xmlns:wpc="http://schemas.microsoft.com/office/word/2010/wordprocessingCanvas" xmlns:cx="http://schemas.microsoft.com/office/drawing/2014/chartex" xmlns:cx1="http://schemas.microsoft.com/office/drawing/2015/9/8/chartex" xmlns:cx2="http://schemas.microsoft.com/office/drawing/2015/10/21/chartex" xmlns:cx3="http://schemas.microsoft.com/office/drawing/2016/5/9/chartex" xmlns:cx4="http://schemas.microsoft.com/office/drawing/2016/5/10/chartex" xmlns:cx5="http://schemas.microsoft.com/office/drawing/2016/5/11/chartex" xmlns:cx6="http://schemas.microsoft.com/office/drawing/2016/5/12/chartex" xmlns:cx7="http://schemas.microsoft.com/office/drawing/2016/5/13/chartex" xmlns:cx8="http://schemas.microsoft.com/office/drawing/2016/5/14/chartex" xmlns:mc="http://schemas.openxmlformats.org/markup-compatibility/2006" xmlns:aink="http://schemas.microsoft.com/office/drawing/2016/ink" xmlns:am3d="http://schemas.microsoft.com/office/drawing/2017/model3d" xmlns:o="urn:schemas-microsoft-com:office:office" xmlns:oel="http://schemas.microsoft.com/office/2019/extlst" xmlns:r="http://schemas.openxmlformats.org/officeDocument/2006/relationships" xmlns:m="http://schemas.openxmlformats.org/officeDocument/2006/math" xmlns:v="urn:schemas-microsoft-com:vml" xmlns:wp14="http://schemas.microsoft.com/office/word/2010/wordprocessingDrawing" xmlns:wp="http://schemas.openxmlformats.org/drawingml/2006/wordprocessingDrawing" xmlns:w10="urn:schemas-microsoft-com:office:word" xmlns:w="http://schemas.openxmlformats.org/wordprocessingml/2006/main" xmlns:w14="http://schemas.microsoft.com/office/word/2010/wordml" xmlns:w15="http://schemas.microsoft.com/office/word/2012/wordml" xmlns:w16cex="http://schemas.microsoft.com/office/word/2018/wordml/cex" xmlns:w16cid="http://schemas.microsoft.com/office/word/2016/wordml/cid" xmlns:w16="http://schemas.microsoft.com/office/word/2018/wordml" xmlns:w16sdtdh="http://schemas.microsoft.com/office/word/2020/wordml/sdtdatahash" xmlns:w16se="http://schemas.microsoft.com/office/word/2015/wordml/symex" xmlns:wpg="http://schemas.microsoft.com/office/word/2010/wordprocessingGroup" xmlns:wpi="http://schemas.microsoft.com/office/word/2010/wordprocessingInk" xmlns:wne="http://schemas.microsoft.com/office/word/2006/wordml" xmlns:wps="http://schemas.microsoft.com/office/word/2010/wordprocessingShape" mc:Ignorable="w14 w15 w16se w16cid w16 w16cex w16sdtdh wp14">
   <w:body>
     <w:p>
       <w:pPr>
@@ -10,7 +10,6 @@
           <w:sz w:val="40"/>
         </w:rPr>
       </w:pPr>
-      <w:proofErr w:type="spellStart"/>
       <w:r>
         <w:rPr>
           <w:b/>
@@ -18,7 +17,6 @@
         </w:rPr>
         <w:t>PerfectSocks</w:t>
       </w:r>
-      <w:proofErr w:type="spellEnd"/>
     </w:p>
     <w:p>
       <w:pPr>
@@ -37,21 +35,26 @@
           <w:sz w:val="24"/>
         </w:rPr>
       </w:pPr>
-      <w:proofErr w:type="spellStart"/>
-      <w:r>
-        <w:rPr>
-          <w:rFonts w:ascii="Arial" w:hAnsi="Arial" w:cs="Arial"/>
-          <w:sz w:val="24"/>
-        </w:rPr>
-        <w:t>PerfecSocks</w:t>
-      </w:r>
-      <w:proofErr w:type="spellEnd"/>
-      <w:r>
-        <w:rPr>
-          <w:rFonts w:ascii="Arial" w:hAnsi="Arial" w:cs="Arial"/>
-          <w:sz w:val="24"/>
-        </w:rPr>
-        <w:t xml:space="preserve"> es una </w:t>
+      <w:r>
+        <w:rPr>
+          <w:rFonts w:ascii="Arial" w:hAnsi="Arial" w:cs="Arial"/>
+          <w:sz w:val="24"/>
+        </w:rPr>
+        <w:t>Perfec</w:t>
+      </w:r>
+      <w:r>
+        <w:rPr>
+          <w:rFonts w:ascii="Arial" w:hAnsi="Arial" w:cs="Arial"/>
+          <w:sz w:val="24"/>
+        </w:rPr>
+        <w:t>t</w:t>
+      </w:r>
+      <w:r>
+        <w:rPr>
+          <w:rFonts w:ascii="Arial" w:hAnsi="Arial" w:cs="Arial"/>
+          <w:sz w:val="24"/>
+        </w:rPr>
+        <w:t xml:space="preserve">Socks es una </w:t>
       </w:r>
       <w:r>
         <w:rPr>
@@ -162,23 +165,7 @@
           <w:rFonts w:ascii="Arial" w:hAnsi="Arial" w:cs="Arial"/>
           <w:sz w:val="24"/>
         </w:rPr>
-        <w:t xml:space="preserve">sta empresa está en </w:t>
-      </w:r>
-      <w:proofErr w:type="gramStart"/>
-      <w:r>
-        <w:rPr>
-          <w:rFonts w:ascii="Arial" w:hAnsi="Arial" w:cs="Arial"/>
-          <w:sz w:val="24"/>
-        </w:rPr>
-        <w:t>auge</w:t>
-      </w:r>
-      <w:proofErr w:type="gramEnd"/>
-      <w:r>
-        <w:rPr>
-          <w:rFonts w:ascii="Arial" w:hAnsi="Arial" w:cs="Arial"/>
-          <w:sz w:val="24"/>
-        </w:rPr>
-        <w:t xml:space="preserve"> pero no cuenta con un alojamiento web, por lo tanto no pueden crecer más</w:t>
+        <w:t>sta empresa está en auge pero no cuenta con un alojamiento web, por lo tanto no pueden crecer más</w:t>
       </w:r>
       <w:r>
         <w:rPr>
@@ -353,66 +340,227 @@
         </w:rPr>
         <w:t>Además de las necesidades tecnológicas que se han nombrado anteriormente deberá tener una base de datos para gestionar las cantidades y los usuarios que quieran comprar en la empresa además de poder almacenar los productos</w:t>
       </w:r>
-      <w:bookmarkStart w:id="0" w:name="_GoBack"/>
-      <w:bookmarkEnd w:id="0"/>
-    </w:p>
-    <w:p>
-      <w:pPr>
-        <w:jc w:val="both"/>
-        <w:rPr>
-          <w:rFonts w:ascii="Arial" w:hAnsi="Arial" w:cs="Arial"/>
-          <w:sz w:val="24"/>
-          <w:szCs w:val="26"/>
-        </w:rPr>
-      </w:pPr>
-    </w:p>
-    <w:p>
-      <w:pPr>
-        <w:jc w:val="both"/>
-        <w:rPr>
-          <w:rFonts w:ascii="Arial" w:hAnsi="Arial" w:cs="Arial"/>
-          <w:sz w:val="24"/>
-          <w:szCs w:val="26"/>
-        </w:rPr>
-      </w:pPr>
-    </w:p>
-    <w:p>
-      <w:pPr>
-        <w:jc w:val="both"/>
-        <w:rPr>
-          <w:rFonts w:ascii="Arial" w:hAnsi="Arial" w:cs="Arial"/>
-          <w:sz w:val="24"/>
-          <w:szCs w:val="26"/>
-        </w:rPr>
-      </w:pPr>
-    </w:p>
-    <w:p>
-      <w:pPr>
-        <w:jc w:val="both"/>
-        <w:rPr>
-          <w:rFonts w:ascii="Arial" w:hAnsi="Arial" w:cs="Arial"/>
-          <w:sz w:val="24"/>
-          <w:szCs w:val="26"/>
-        </w:rPr>
-      </w:pPr>
-    </w:p>
-    <w:p>
-      <w:pPr>
-        <w:jc w:val="both"/>
-        <w:rPr>
-          <w:rFonts w:ascii="Arial" w:hAnsi="Arial" w:cs="Arial"/>
-          <w:sz w:val="24"/>
-        </w:rPr>
-      </w:pPr>
-    </w:p>
-    <w:p>
-      <w:pPr>
-        <w:jc w:val="both"/>
-        <w:rPr>
-          <w:rFonts w:ascii="Arial" w:hAnsi="Arial" w:cs="Arial"/>
-          <w:sz w:val="24"/>
-        </w:rPr>
-      </w:pPr>
+    </w:p>
+    <w:p>
+      <w:pPr>
+        <w:jc w:val="both"/>
+        <w:rPr>
+          <w:rFonts w:ascii="Arial" w:hAnsi="Arial" w:cs="Arial"/>
+          <w:sz w:val="24"/>
+          <w:szCs w:val="26"/>
+        </w:rPr>
+      </w:pPr>
+    </w:p>
+    <w:p>
+      <w:pPr>
+        <w:jc w:val="both"/>
+        <w:rPr>
+          <w:rFonts w:ascii="Arial" w:hAnsi="Arial" w:cs="Arial"/>
+          <w:sz w:val="24"/>
+          <w:szCs w:val="26"/>
+        </w:rPr>
+      </w:pPr>
+    </w:p>
+    <w:p>
+      <w:pPr>
+        <w:jc w:val="both"/>
+        <w:rPr>
+          <w:rFonts w:ascii="Arial" w:hAnsi="Arial" w:cs="Arial"/>
+          <w:sz w:val="24"/>
+          <w:szCs w:val="26"/>
+        </w:rPr>
+      </w:pPr>
+    </w:p>
+    <w:p>
+      <w:pPr>
+        <w:jc w:val="both"/>
+        <w:rPr>
+          <w:rFonts w:ascii="Arial" w:hAnsi="Arial" w:cs="Arial"/>
+          <w:sz w:val="24"/>
+          <w:szCs w:val="26"/>
+        </w:rPr>
+      </w:pPr>
+    </w:p>
+    <w:p>
+      <w:pPr>
+        <w:jc w:val="both"/>
+        <w:rPr>
+          <w:rFonts w:ascii="Arial" w:hAnsi="Arial" w:cs="Arial"/>
+          <w:sz w:val="24"/>
+        </w:rPr>
+      </w:pPr>
+    </w:p>
+    <w:p>
+      <w:pPr>
+        <w:jc w:val="both"/>
+        <w:rPr>
+          <w:rFonts w:ascii="Arial" w:hAnsi="Arial" w:cs="Arial"/>
+          <w:sz w:val="24"/>
+        </w:rPr>
+      </w:pPr>
+    </w:p>
+    <w:p>
+      <w:pPr>
+        <w:jc w:val="both"/>
+        <w:rPr>
+          <w:rFonts w:ascii="Arial" w:hAnsi="Arial" w:cs="Arial"/>
+          <w:b/>
+          <w:sz w:val="28"/>
+        </w:rPr>
+      </w:pPr>
+      <w:r>
+        <w:rPr>
+          <w:rFonts w:ascii="Arial" w:hAnsi="Arial" w:cs="Arial"/>
+          <w:b/>
+          <w:sz w:val="28"/>
+        </w:rPr>
+        <w:lastRenderedPageBreak/>
+        <w:t>Wireframe</w:t>
+      </w:r>
+    </w:p>
+    <w:p>
+      <w:pPr>
+        <w:jc w:val="both"/>
+        <w:rPr>
+          <w:rFonts w:ascii="Arial" w:hAnsi="Arial" w:cs="Arial"/>
+          <w:b/>
+          <w:sz w:val="28"/>
+        </w:rPr>
+      </w:pPr>
+      <w:r>
+        <w:rPr>
+          <w:rFonts w:ascii="Arial" w:hAnsi="Arial" w:cs="Arial"/>
+          <w:b/>
+          <w:sz w:val="28"/>
+        </w:rPr>
+        <w:drawing>
+          <wp:inline distT="0" distB="0" distL="0" distR="0" wp14:anchorId="06C6AA7B" wp14:editId="5693462B">
+            <wp:extent cx="5400040" cy="3355975"/>
+            <wp:effectExtent l="0" t="0" r="0" b="0"/>
+            <wp:docPr id="47532701" name="Imagen 1" descr="Interfaz de usuario gráfica, Aplicación&#10;&#10;Descripción generada automáticamente"/>
+            <wp:cNvGraphicFramePr>
+              <a:graphicFrameLocks xmlns:a="http://schemas.openxmlformats.org/drawingml/2006/main" noChangeAspect="1"/>
+            </wp:cNvGraphicFramePr>
+            <a:graphic xmlns:a="http://schemas.openxmlformats.org/drawingml/2006/main">
+              <a:graphicData uri="http://schemas.openxmlformats.org/drawingml/2006/picture">
+                <pic:pic xmlns:pic="http://schemas.openxmlformats.org/drawingml/2006/picture">
+                  <pic:nvPicPr>
+                    <pic:cNvPr id="47532701" name="Imagen 1" descr="Interfaz de usuario gráfica, Aplicación&#10;&#10;Descripción generada automáticamente"/>
+                    <pic:cNvPicPr/>
+                  </pic:nvPicPr>
+                  <pic:blipFill>
+                    <a:blip r:embed="rId4"/>
+                    <a:stretch>
+                      <a:fillRect/>
+                    </a:stretch>
+                  </pic:blipFill>
+                  <pic:spPr>
+                    <a:xfrm>
+                      <a:off x="0" y="0"/>
+                      <a:ext cx="5400040" cy="3355975"/>
+                    </a:xfrm>
+                    <a:prstGeom prst="rect">
+                      <a:avLst/>
+                    </a:prstGeom>
+                  </pic:spPr>
+                </pic:pic>
+              </a:graphicData>
+            </a:graphic>
+          </wp:inline>
+        </w:drawing>
+      </w:r>
+    </w:p>
+    <w:p>
+      <w:pPr>
+        <w:jc w:val="both"/>
+        <w:rPr>
+          <w:rFonts w:ascii="Arial" w:hAnsi="Arial" w:cs="Arial"/>
+          <w:b/>
+          <w:sz w:val="28"/>
+        </w:rPr>
+      </w:pPr>
+      <w:r>
+        <w:rPr>
+          <w:rFonts w:ascii="Arial" w:hAnsi="Arial" w:cs="Arial"/>
+          <w:b/>
+          <w:sz w:val="28"/>
+        </w:rPr>
+        <w:drawing>
+          <wp:inline distT="0" distB="0" distL="0" distR="0" wp14:anchorId="40606CE2" wp14:editId="363B797C">
+            <wp:extent cx="5400040" cy="3388360"/>
+            <wp:effectExtent l="0" t="0" r="0" b="2540"/>
+            <wp:docPr id="1280457382" name="Imagen 1" descr="Interfaz de usuario gráfica, Aplicación&#10;&#10;Descripción generada automáticamente"/>
+            <wp:cNvGraphicFramePr>
+              <a:graphicFrameLocks xmlns:a="http://schemas.openxmlformats.org/drawingml/2006/main" noChangeAspect="1"/>
+            </wp:cNvGraphicFramePr>
+            <a:graphic xmlns:a="http://schemas.openxmlformats.org/drawingml/2006/main">
+              <a:graphicData uri="http://schemas.openxmlformats.org/drawingml/2006/picture">
+                <pic:pic xmlns:pic="http://schemas.openxmlformats.org/drawingml/2006/picture">
+                  <pic:nvPicPr>
+                    <pic:cNvPr id="1280457382" name="Imagen 1" descr="Interfaz de usuario gráfica, Aplicación&#10;&#10;Descripción generada automáticamente"/>
+                    <pic:cNvPicPr/>
+                  </pic:nvPicPr>
+                  <pic:blipFill>
+                    <a:blip r:embed="rId5"/>
+                    <a:stretch>
+                      <a:fillRect/>
+                    </a:stretch>
+                  </pic:blipFill>
+                  <pic:spPr>
+                    <a:xfrm>
+                      <a:off x="0" y="0"/>
+                      <a:ext cx="5400040" cy="3388360"/>
+                    </a:xfrm>
+                    <a:prstGeom prst="rect">
+                      <a:avLst/>
+                    </a:prstGeom>
+                  </pic:spPr>
+                </pic:pic>
+              </a:graphicData>
+            </a:graphic>
+          </wp:inline>
+        </w:drawing>
+      </w:r>
+    </w:p>
+    <w:p>
+      <w:r>
+        <w:lastRenderedPageBreak/>
+        <w:drawing>
+          <wp:inline distT="0" distB="0" distL="0" distR="0" wp14:anchorId="066FCA78" wp14:editId="74AC3122">
+            <wp:extent cx="5400040" cy="3324860"/>
+            <wp:effectExtent l="0" t="0" r="0" b="8890"/>
+            <wp:docPr id="26951520" name="Imagen 1" descr="Interfaz de usuario gráfica, Texto&#10;&#10;Descripción generada automáticamente"/>
+            <wp:cNvGraphicFramePr>
+              <a:graphicFrameLocks xmlns:a="http://schemas.openxmlformats.org/drawingml/2006/main" noChangeAspect="1"/>
+            </wp:cNvGraphicFramePr>
+            <a:graphic xmlns:a="http://schemas.openxmlformats.org/drawingml/2006/main">
+              <a:graphicData uri="http://schemas.openxmlformats.org/drawingml/2006/picture">
+                <pic:pic xmlns:pic="http://schemas.openxmlformats.org/drawingml/2006/picture">
+                  <pic:nvPicPr>
+                    <pic:cNvPr id="26951520" name="Imagen 1" descr="Interfaz de usuario gráfica, Texto&#10;&#10;Descripción generada automáticamente"/>
+                    <pic:cNvPicPr/>
+                  </pic:nvPicPr>
+                  <pic:blipFill>
+                    <a:blip r:embed="rId6"/>
+                    <a:stretch>
+                      <a:fillRect/>
+                    </a:stretch>
+                  </pic:blipFill>
+                  <pic:spPr>
+                    <a:xfrm>
+                      <a:off x="0" y="0"/>
+                      <a:ext cx="5400040" cy="3324860"/>
+                    </a:xfrm>
+                    <a:prstGeom prst="rect">
+                      <a:avLst/>
+                    </a:prstGeom>
+                  </pic:spPr>
+                </pic:pic>
+              </a:graphicData>
+            </a:graphic>
+          </wp:inline>
+        </w:drawing>
+      </w:r>
     </w:p>
     <w:p>
       <w:pPr>
@@ -444,7 +592,7 @@
 </file>
 
 <file path=word/styles.xml><?xml version="1.0" encoding="utf-8"?>
-<w:styles xmlns:mc="http://schemas.openxmlformats.org/markup-compatibility/2006" xmlns:r="http://schemas.openxmlformats.org/officeDocument/2006/relationships" xmlns:w="http://schemas.openxmlformats.org/wordprocessingml/2006/main" xmlns:w14="http://schemas.microsoft.com/office/word/2010/wordml" xmlns:w15="http://schemas.microsoft.com/office/word/2012/wordml" xmlns:w16cid="http://schemas.microsoft.com/office/word/2016/wordml/cid" xmlns:w16se="http://schemas.microsoft.com/office/word/2015/wordml/symex" mc:Ignorable="w14 w15 w16se w16cid">
+<w:styles xmlns:mc="http://schemas.openxmlformats.org/markup-compatibility/2006" xmlns:r="http://schemas.openxmlformats.org/officeDocument/2006/relationships" xmlns:w="http://schemas.openxmlformats.org/wordprocessingml/2006/main" xmlns:w14="http://schemas.microsoft.com/office/word/2010/wordml" xmlns:w15="http://schemas.microsoft.com/office/word/2012/wordml" xmlns:w16cex="http://schemas.microsoft.com/office/word/2018/wordml/cex" xmlns:w16cid="http://schemas.microsoft.com/office/word/2016/wordml/cid" xmlns:w16="http://schemas.microsoft.com/office/word/2018/wordml" xmlns:w16sdtdh="http://schemas.microsoft.com/office/word/2020/wordml/sdtdatahash" xmlns:w16se="http://schemas.microsoft.com/office/word/2015/wordml/symex" mc:Ignorable="w14 w15 w16se w16cid w16 w16cex w16sdtdh">
   <w:docDefaults>
     <w:rPrDefault>
       <w:rPr>
@@ -460,7 +608,7 @@
       </w:pPr>
     </w:pPrDefault>
   </w:docDefaults>
-  <w:latentStyles w:defLockedState="0" w:defUIPriority="99" w:defSemiHidden="0" w:defUnhideWhenUsed="0" w:defQFormat="0" w:count="375">
+  <w:latentStyles w:defLockedState="0" w:defUIPriority="99" w:defSemiHidden="0" w:defUnhideWhenUsed="0" w:defQFormat="0" w:count="376">
     <w:lsdException w:name="Normal" w:uiPriority="0" w:qFormat="1"/>
     <w:lsdException w:name="heading 1" w:uiPriority="9" w:qFormat="1"/>
     <w:lsdException w:name="heading 2" w:semiHidden="1" w:uiPriority="9" w:unhideWhenUsed="1" w:qFormat="1"/>
@@ -836,11 +984,12 @@
     <w:lsdException w:name="Smart Hyperlink" w:semiHidden="1" w:unhideWhenUsed="1"/>
     <w:lsdException w:name="Hashtag" w:semiHidden="1" w:unhideWhenUsed="1"/>
     <w:lsdException w:name="Unresolved Mention" w:semiHidden="1" w:unhideWhenUsed="1"/>
+    <w:lsdException w:name="Smart Link" w:semiHidden="1" w:unhideWhenUsed="1"/>
   </w:latentStyles>
   <w:style w:type="paragraph" w:default="1" w:styleId="Normal">
     <w:name w:val="Normal"/>
     <w:qFormat/>
-    <w:rsid w:val="00DC3C1D"/>
+    <w:rsid w:val="00EA7990"/>
   </w:style>
   <w:style w:type="character" w:default="1" w:styleId="Fuentedeprrafopredeter">
     <w:name w:val="Default Paragraph Font"/>
@@ -868,6 +1017,29 @@
     <w:uiPriority w:val="99"/>
     <w:semiHidden/>
     <w:unhideWhenUsed/>
+  </w:style>
+  <w:style w:type="character" w:styleId="Hipervnculo">
+    <w:name w:val="Hyperlink"/>
+    <w:basedOn w:val="Fuentedeprrafopredeter"/>
+    <w:uiPriority w:val="99"/>
+    <w:unhideWhenUsed/>
+    <w:rsid w:val="00EA7990"/>
+    <w:rPr>
+      <w:color w:val="0563C1" w:themeColor="hyperlink"/>
+      <w:u w:val="single"/>
+    </w:rPr>
+  </w:style>
+  <w:style w:type="character" w:styleId="Mencinsinresolver">
+    <w:name w:val="Unresolved Mention"/>
+    <w:basedOn w:val="Fuentedeprrafopredeter"/>
+    <w:uiPriority w:val="99"/>
+    <w:semiHidden/>
+    <w:unhideWhenUsed/>
+    <w:rsid w:val="00EA7990"/>
+    <w:rPr>
+      <w:color w:val="605E5C"/>
+      <w:shd w:val="clear" w:color="auto" w:fill="E1DFDD"/>
+    </w:rPr>
   </w:style>
 </w:styles>
 </file>

</xml_diff>

<commit_message>
Casi acabo guia de estilos belen
</commit_message>
<xml_diff>
--- a/Diseño de Interfaces Web/Mi empresa.docx
+++ b/Diseño de Interfaces Web/Mi empresa.docx
@@ -1,15 +1,18 @@
 
 <file path=word/document.xml><?xml version="1.0" encoding="utf-8"?>
-<w:document xmlns:wpc="http://schemas.microsoft.com/office/word/2010/wordprocessingCanvas" xmlns:cx="http://schemas.microsoft.com/office/drawing/2014/chartex" xmlns:cx1="http://schemas.microsoft.com/office/drawing/2015/9/8/chartex" xmlns:cx2="http://schemas.microsoft.com/office/drawing/2015/10/21/chartex" xmlns:cx3="http://schemas.microsoft.com/office/drawing/2016/5/9/chartex" xmlns:cx4="http://schemas.microsoft.com/office/drawing/2016/5/10/chartex" xmlns:cx5="http://schemas.microsoft.com/office/drawing/2016/5/11/chartex" xmlns:cx6="http://schemas.microsoft.com/office/drawing/2016/5/12/chartex" xmlns:cx7="http://schemas.microsoft.com/office/drawing/2016/5/13/chartex" xmlns:cx8="http://schemas.microsoft.com/office/drawing/2016/5/14/chartex" xmlns:mc="http://schemas.openxmlformats.org/markup-compatibility/2006" xmlns:aink="http://schemas.microsoft.com/office/drawing/2016/ink" xmlns:am3d="http://schemas.microsoft.com/office/drawing/2017/model3d" xmlns:o="urn:schemas-microsoft-com:office:office" xmlns:oel="http://schemas.microsoft.com/office/2019/extlst" xmlns:r="http://schemas.openxmlformats.org/officeDocument/2006/relationships" xmlns:m="http://schemas.openxmlformats.org/officeDocument/2006/math" xmlns:v="urn:schemas-microsoft-com:vml" xmlns:wp14="http://schemas.microsoft.com/office/word/2010/wordprocessingDrawing" xmlns:wp="http://schemas.openxmlformats.org/drawingml/2006/wordprocessingDrawing" xmlns:w10="urn:schemas-microsoft-com:office:word" xmlns:w="http://schemas.openxmlformats.org/wordprocessingml/2006/main" xmlns:w14="http://schemas.microsoft.com/office/word/2010/wordml" xmlns:w15="http://schemas.microsoft.com/office/word/2012/wordml" xmlns:w16cex="http://schemas.microsoft.com/office/word/2018/wordml/cex" xmlns:w16cid="http://schemas.microsoft.com/office/word/2016/wordml/cid" xmlns:w16="http://schemas.microsoft.com/office/word/2018/wordml" xmlns:w16sdtdh="http://schemas.microsoft.com/office/word/2020/wordml/sdtdatahash" xmlns:w16se="http://schemas.microsoft.com/office/word/2015/wordml/symex" xmlns:wpg="http://schemas.microsoft.com/office/word/2010/wordprocessingGroup" xmlns:wpi="http://schemas.microsoft.com/office/word/2010/wordprocessingInk" xmlns:wne="http://schemas.microsoft.com/office/word/2006/wordml" xmlns:wps="http://schemas.microsoft.com/office/word/2010/wordprocessingShape" mc:Ignorable="w14 w15 w16se w16cid w16 w16cex w16sdtdh wp14">
+<w:document xmlns:wpc="http://schemas.microsoft.com/office/word/2010/wordprocessingCanvas" xmlns:cx="http://schemas.microsoft.com/office/drawing/2014/chartex" xmlns:cx1="http://schemas.microsoft.com/office/drawing/2015/9/8/chartex" xmlns:cx2="http://schemas.microsoft.com/office/drawing/2015/10/21/chartex" xmlns:cx3="http://schemas.microsoft.com/office/drawing/2016/5/9/chartex" xmlns:cx4="http://schemas.microsoft.com/office/drawing/2016/5/10/chartex" xmlns:cx5="http://schemas.microsoft.com/office/drawing/2016/5/11/chartex" xmlns:cx6="http://schemas.microsoft.com/office/drawing/2016/5/12/chartex" xmlns:cx7="http://schemas.microsoft.com/office/drawing/2016/5/13/chartex" xmlns:cx8="http://schemas.microsoft.com/office/drawing/2016/5/14/chartex" xmlns:mc="http://schemas.openxmlformats.org/markup-compatibility/2006" xmlns:aink="http://schemas.microsoft.com/office/drawing/2016/ink" xmlns:am3d="http://schemas.microsoft.com/office/drawing/2017/model3d" xmlns:o="urn:schemas-microsoft-com:office:office" xmlns:r="http://schemas.openxmlformats.org/officeDocument/2006/relationships" xmlns:m="http://schemas.openxmlformats.org/officeDocument/2006/math" xmlns:v="urn:schemas-microsoft-com:vml" xmlns:wp14="http://schemas.microsoft.com/office/word/2010/wordprocessingDrawing" xmlns:wp="http://schemas.openxmlformats.org/drawingml/2006/wordprocessingDrawing" xmlns:w10="urn:schemas-microsoft-com:office:word" xmlns:w="http://schemas.openxmlformats.org/wordprocessingml/2006/main" xmlns:w14="http://schemas.microsoft.com/office/word/2010/wordml" xmlns:w15="http://schemas.microsoft.com/office/word/2012/wordml" xmlns:w16cid="http://schemas.microsoft.com/office/word/2016/wordml/cid" xmlns:w16se="http://schemas.microsoft.com/office/word/2015/wordml/symex" xmlns:wpg="http://schemas.microsoft.com/office/word/2010/wordprocessingGroup" xmlns:wpi="http://schemas.microsoft.com/office/word/2010/wordprocessingInk" xmlns:wne="http://schemas.microsoft.com/office/word/2006/wordml" xmlns:wps="http://schemas.microsoft.com/office/word/2010/wordprocessingShape" mc:Ignorable="w14 w15 w16se w16cid wp14">
   <w:body>
     <w:p>
       <w:pPr>
+        <w:ind w:firstLine="708"/>
         <w:jc w:val="center"/>
         <w:rPr>
           <w:b/>
           <w:sz w:val="40"/>
         </w:rPr>
       </w:pPr>
+      <w:bookmarkStart w:id="0" w:name="_Hlk147824974"/>
+      <w:proofErr w:type="spellStart"/>
       <w:r>
         <w:rPr>
           <w:b/>
@@ -17,7 +20,9 @@
         </w:rPr>
         <w:t>PerfectSocks</w:t>
       </w:r>
-    </w:p>
+      <w:proofErr w:type="spellEnd"/>
+    </w:p>
+    <w:bookmarkEnd w:id="0"/>
     <w:p>
       <w:pPr>
         <w:jc w:val="center"/>
@@ -35,6 +40,7 @@
           <w:sz w:val="24"/>
         </w:rPr>
       </w:pPr>
+      <w:proofErr w:type="spellStart"/>
       <w:r>
         <w:rPr>
           <w:rFonts w:ascii="Arial" w:hAnsi="Arial" w:cs="Arial"/>
@@ -54,7 +60,15 @@
           <w:rFonts w:ascii="Arial" w:hAnsi="Arial" w:cs="Arial"/>
           <w:sz w:val="24"/>
         </w:rPr>
-        <w:t xml:space="preserve">Socks es una </w:t>
+        <w:t>Socks</w:t>
+      </w:r>
+      <w:proofErr w:type="spellEnd"/>
+      <w:r>
+        <w:rPr>
+          <w:rFonts w:ascii="Arial" w:hAnsi="Arial" w:cs="Arial"/>
+          <w:sz w:val="24"/>
+        </w:rPr>
+        <w:t xml:space="preserve"> es una </w:t>
       </w:r>
       <w:r>
         <w:rPr>
@@ -112,7 +126,23 @@
           <w:rFonts w:ascii="Arial" w:hAnsi="Arial" w:cs="Arial"/>
           <w:sz w:val="24"/>
         </w:rPr>
-        <w:t>Este producto está destinado a todo el publico de todas las edades y gustos, dado a la gran variedad de diseños a e</w:t>
+        <w:t xml:space="preserve">Este producto está destinado a todo el </w:t>
+      </w:r>
+      <w:proofErr w:type="spellStart"/>
+      <w:r>
+        <w:rPr>
+          <w:rFonts w:ascii="Arial" w:hAnsi="Arial" w:cs="Arial"/>
+          <w:sz w:val="24"/>
+        </w:rPr>
+        <w:t>publico</w:t>
+      </w:r>
+      <w:proofErr w:type="spellEnd"/>
+      <w:r>
+        <w:rPr>
+          <w:rFonts w:ascii="Arial" w:hAnsi="Arial" w:cs="Arial"/>
+          <w:sz w:val="24"/>
+        </w:rPr>
+        <w:t xml:space="preserve"> de todas las edades y gustos, dado a la gran variedad de diseños a e</w:t>
       </w:r>
       <w:r>
         <w:rPr>
@@ -165,7 +195,23 @@
           <w:rFonts w:ascii="Arial" w:hAnsi="Arial" w:cs="Arial"/>
           <w:sz w:val="24"/>
         </w:rPr>
-        <w:t>sta empresa está en auge pero no cuenta con un alojamiento web, por lo tanto no pueden crecer más</w:t>
+        <w:t xml:space="preserve">sta empresa está en </w:t>
+      </w:r>
+      <w:proofErr w:type="gramStart"/>
+      <w:r>
+        <w:rPr>
+          <w:rFonts w:ascii="Arial" w:hAnsi="Arial" w:cs="Arial"/>
+          <w:sz w:val="24"/>
+        </w:rPr>
+        <w:t>auge</w:t>
+      </w:r>
+      <w:proofErr w:type="gramEnd"/>
+      <w:r>
+        <w:rPr>
+          <w:rFonts w:ascii="Arial" w:hAnsi="Arial" w:cs="Arial"/>
+          <w:sz w:val="24"/>
+        </w:rPr>
+        <w:t xml:space="preserve"> pero no cuenta con un alojamiento web, por lo tanto no pueden crecer más</w:t>
       </w:r>
       <w:r>
         <w:rPr>
@@ -202,6 +248,8 @@
           <w:sz w:val="28"/>
         </w:rPr>
       </w:pPr>
+      <w:bookmarkStart w:id="1" w:name="_Hlk147824980"/>
+      <w:bookmarkStart w:id="2" w:name="_GoBack"/>
       <w:r>
         <w:rPr>
           <w:rFonts w:ascii="Arial" w:hAnsi="Arial" w:cs="Arial"/>
@@ -211,6 +259,8 @@
         <w:t>Análisis de requerimientos</w:t>
       </w:r>
     </w:p>
+    <w:bookmarkEnd w:id="1"/>
+    <w:bookmarkEnd w:id="2"/>
     <w:p/>
     <w:p>
       <w:pPr>
@@ -408,6 +458,7 @@
           <w:sz w:val="28"/>
         </w:rPr>
       </w:pPr>
+      <w:proofErr w:type="spellStart"/>
       <w:r>
         <w:rPr>
           <w:rFonts w:ascii="Arial" w:hAnsi="Arial" w:cs="Arial"/>
@@ -417,6 +468,7 @@
         <w:lastRenderedPageBreak/>
         <w:t>Wireframe</w:t>
       </w:r>
+      <w:proofErr w:type="spellEnd"/>
     </w:p>
     <w:p>
       <w:pPr>
@@ -431,6 +483,7 @@
         <w:rPr>
           <w:rFonts w:ascii="Arial" w:hAnsi="Arial" w:cs="Arial"/>
           <w:b/>
+          <w:noProof/>
           <w:sz w:val="28"/>
         </w:rPr>
         <w:drawing>
@@ -481,8 +534,50 @@
       </w:pPr>
       <w:r>
         <w:rPr>
-          <w:rFonts w:ascii="Arial" w:hAnsi="Arial" w:cs="Arial"/>
-          <w:b/>
+          <w:noProof/>
+        </w:rPr>
+        <w:lastRenderedPageBreak/>
+        <w:drawing>
+          <wp:inline distT="0" distB="0" distL="0" distR="0" wp14:anchorId="61A5C66D" wp14:editId="6E697A8C">
+            <wp:extent cx="5400040" cy="3324860"/>
+            <wp:effectExtent l="0" t="0" r="0" b="8890"/>
+            <wp:docPr id="26951520" name="Imagen 1" descr="Interfaz de usuario gráfica, Texto&#10;&#10;Descripción generada automáticamente"/>
+            <wp:cNvGraphicFramePr>
+              <a:graphicFrameLocks xmlns:a="http://schemas.openxmlformats.org/drawingml/2006/main" noChangeAspect="1"/>
+            </wp:cNvGraphicFramePr>
+            <a:graphic xmlns:a="http://schemas.openxmlformats.org/drawingml/2006/main">
+              <a:graphicData uri="http://schemas.openxmlformats.org/drawingml/2006/picture">
+                <pic:pic xmlns:pic="http://schemas.openxmlformats.org/drawingml/2006/picture">
+                  <pic:nvPicPr>
+                    <pic:cNvPr id="26951520" name="Imagen 1" descr="Interfaz de usuario gráfica, Texto&#10;&#10;Descripción generada automáticamente"/>
+                    <pic:cNvPicPr/>
+                  </pic:nvPicPr>
+                  <pic:blipFill>
+                    <a:blip r:embed="rId5"/>
+                    <a:stretch>
+                      <a:fillRect/>
+                    </a:stretch>
+                  </pic:blipFill>
+                  <pic:spPr>
+                    <a:xfrm>
+                      <a:off x="0" y="0"/>
+                      <a:ext cx="5400040" cy="3324860"/>
+                    </a:xfrm>
+                    <a:prstGeom prst="rect">
+                      <a:avLst/>
+                    </a:prstGeom>
+                  </pic:spPr>
+                </pic:pic>
+              </a:graphicData>
+            </a:graphic>
+          </wp:inline>
+        </w:drawing>
+      </w:r>
+      <w:r>
+        <w:rPr>
+          <w:rFonts w:ascii="Arial" w:hAnsi="Arial" w:cs="Arial"/>
+          <w:b/>
+          <w:noProof/>
           <w:sz w:val="28"/>
         </w:rPr>
         <w:drawing>
@@ -501,7 +596,7 @@
                     <pic:cNvPicPr/>
                   </pic:nvPicPr>
                   <pic:blipFill>
-                    <a:blip r:embed="rId5"/>
+                    <a:blip r:embed="rId6"/>
                     <a:stretch>
                       <a:fillRect/>
                     </a:stretch>
@@ -522,46 +617,7 @@
         </w:drawing>
       </w:r>
     </w:p>
-    <w:p>
-      <w:r>
-        <w:lastRenderedPageBreak/>
-        <w:drawing>
-          <wp:inline distT="0" distB="0" distL="0" distR="0" wp14:anchorId="066FCA78" wp14:editId="74AC3122">
-            <wp:extent cx="5400040" cy="3324860"/>
-            <wp:effectExtent l="0" t="0" r="0" b="8890"/>
-            <wp:docPr id="26951520" name="Imagen 1" descr="Interfaz de usuario gráfica, Texto&#10;&#10;Descripción generada automáticamente"/>
-            <wp:cNvGraphicFramePr>
-              <a:graphicFrameLocks xmlns:a="http://schemas.openxmlformats.org/drawingml/2006/main" noChangeAspect="1"/>
-            </wp:cNvGraphicFramePr>
-            <a:graphic xmlns:a="http://schemas.openxmlformats.org/drawingml/2006/main">
-              <a:graphicData uri="http://schemas.openxmlformats.org/drawingml/2006/picture">
-                <pic:pic xmlns:pic="http://schemas.openxmlformats.org/drawingml/2006/picture">
-                  <pic:nvPicPr>
-                    <pic:cNvPr id="26951520" name="Imagen 1" descr="Interfaz de usuario gráfica, Texto&#10;&#10;Descripción generada automáticamente"/>
-                    <pic:cNvPicPr/>
-                  </pic:nvPicPr>
-                  <pic:blipFill>
-                    <a:blip r:embed="rId6"/>
-                    <a:stretch>
-                      <a:fillRect/>
-                    </a:stretch>
-                  </pic:blipFill>
-                  <pic:spPr>
-                    <a:xfrm>
-                      <a:off x="0" y="0"/>
-                      <a:ext cx="5400040" cy="3324860"/>
-                    </a:xfrm>
-                    <a:prstGeom prst="rect">
-                      <a:avLst/>
-                    </a:prstGeom>
-                  </pic:spPr>
-                </pic:pic>
-              </a:graphicData>
-            </a:graphic>
-          </wp:inline>
-        </w:drawing>
-      </w:r>
-    </w:p>
+    <w:p/>
     <w:p>
       <w:pPr>
         <w:jc w:val="both"/>
@@ -592,7 +648,7 @@
 </file>
 
 <file path=word/styles.xml><?xml version="1.0" encoding="utf-8"?>
-<w:styles xmlns:mc="http://schemas.openxmlformats.org/markup-compatibility/2006" xmlns:r="http://schemas.openxmlformats.org/officeDocument/2006/relationships" xmlns:w="http://schemas.openxmlformats.org/wordprocessingml/2006/main" xmlns:w14="http://schemas.microsoft.com/office/word/2010/wordml" xmlns:w15="http://schemas.microsoft.com/office/word/2012/wordml" xmlns:w16cex="http://schemas.microsoft.com/office/word/2018/wordml/cex" xmlns:w16cid="http://schemas.microsoft.com/office/word/2016/wordml/cid" xmlns:w16="http://schemas.microsoft.com/office/word/2018/wordml" xmlns:w16sdtdh="http://schemas.microsoft.com/office/word/2020/wordml/sdtdatahash" xmlns:w16se="http://schemas.microsoft.com/office/word/2015/wordml/symex" mc:Ignorable="w14 w15 w16se w16cid w16 w16cex w16sdtdh">
+<w:styles xmlns:mc="http://schemas.openxmlformats.org/markup-compatibility/2006" xmlns:r="http://schemas.openxmlformats.org/officeDocument/2006/relationships" xmlns:w="http://schemas.openxmlformats.org/wordprocessingml/2006/main" xmlns:w14="http://schemas.microsoft.com/office/word/2010/wordml" xmlns:w15="http://schemas.microsoft.com/office/word/2012/wordml" xmlns:w16cid="http://schemas.microsoft.com/office/word/2016/wordml/cid" xmlns:w16se="http://schemas.microsoft.com/office/word/2015/wordml/symex" mc:Ignorable="w14 w15 w16se w16cid">
   <w:docDefaults>
     <w:rPrDefault>
       <w:rPr>
@@ -608,7 +664,7 @@
       </w:pPr>
     </w:pPrDefault>
   </w:docDefaults>
-  <w:latentStyles w:defLockedState="0" w:defUIPriority="99" w:defSemiHidden="0" w:defUnhideWhenUsed="0" w:defQFormat="0" w:count="376">
+  <w:latentStyles w:defLockedState="0" w:defUIPriority="99" w:defSemiHidden="0" w:defUnhideWhenUsed="0" w:defQFormat="0" w:count="375">
     <w:lsdException w:name="Normal" w:uiPriority="0" w:qFormat="1"/>
     <w:lsdException w:name="heading 1" w:uiPriority="9" w:qFormat="1"/>
     <w:lsdException w:name="heading 2" w:semiHidden="1" w:uiPriority="9" w:unhideWhenUsed="1" w:qFormat="1"/>
@@ -984,7 +1040,6 @@
     <w:lsdException w:name="Smart Hyperlink" w:semiHidden="1" w:unhideWhenUsed="1"/>
     <w:lsdException w:name="Hashtag" w:semiHidden="1" w:unhideWhenUsed="1"/>
     <w:lsdException w:name="Unresolved Mention" w:semiHidden="1" w:unhideWhenUsed="1"/>
-    <w:lsdException w:name="Smart Link" w:semiHidden="1" w:unhideWhenUsed="1"/>
   </w:latentStyles>
   <w:style w:type="paragraph" w:default="1" w:styleId="Normal">
     <w:name w:val="Normal"/>

</xml_diff>